<commit_message>
3er Proyecto de Bases de Datos: Lermith Biarreta, Adrian Herrara
</commit_message>
<xml_diff>
--- a/Documentación/Trabajo_Escrito_Proyecto_Bases_de_Datos.docx
+++ b/Documentación/Trabajo_Escrito_Proyecto_Bases_de_Datos.docx
@@ -1383,28 +1383,6 @@
           <w:szCs w:val="24"/>
         </w:rPr>
       </w:pPr>
-    </w:p>
-    <w:p>
-      <w:pPr>
-        <w:tabs>
-          <w:tab w:val="left" w:pos="1230"/>
-        </w:tabs>
-        <w:rPr>
-          <w:rFonts w:ascii="Arial" w:hAnsi="Arial" w:cs="Arial"/>
-          <w:sz w:val="24"/>
-          <w:szCs w:val="24"/>
-        </w:rPr>
-      </w:pPr>
-    </w:p>
-    <w:p>
-      <w:pPr>
-        <w:rPr>
-          <w:rFonts w:ascii="Arial" w:hAnsi="Arial" w:cs="Arial"/>
-          <w:b/>
-          <w:sz w:val="24"/>
-          <w:szCs w:val="24"/>
-        </w:rPr>
-      </w:pPr>
       <w:r>
         <w:rPr>
           <w:rFonts w:ascii="Arial" w:hAnsi="Arial" w:cs="Arial"/>
@@ -1413,316 +1391,62 @@
         </w:rPr>
         <w:br w:type="page"/>
       </w:r>
-      <w:r>
-        <w:rPr>
-          <w:rFonts w:ascii="Arial" w:hAnsi="Arial" w:cs="Arial"/>
-          <w:b/>
+    </w:p>
+    <w:p>
+      <w:pPr>
+        <w:pStyle w:val="Prrafodelista"/>
+        <w:numPr>
+          <w:ilvl w:val="0"/>
+          <w:numId w:val="3"/>
+        </w:numPr>
+        <w:rPr>
+          <w:rFonts w:ascii="Arial" w:hAnsi="Arial" w:cs="Arial"/>
+          <w:sz w:val="24"/>
+          <w:szCs w:val="24"/>
+        </w:rPr>
+      </w:pPr>
+      <w:r>
+        <w:rPr>
+          <w:rFonts w:ascii="Arial" w:hAnsi="Arial" w:cs="Arial"/>
           <w:sz w:val="24"/>
           <w:szCs w:val="24"/>
         </w:rPr>
         <w:lastRenderedPageBreak/>
-        <w:t>Descripción del problema:</w:t>
-      </w:r>
-    </w:p>
-    <w:p>
-      <w:pPr>
-        <w:spacing w:line="120" w:lineRule="auto"/>
-        <w:rPr>
-          <w:rFonts w:ascii="Arial" w:hAnsi="Arial" w:cs="Arial"/>
-          <w:b/>
-          <w:sz w:val="24"/>
-          <w:szCs w:val="24"/>
-        </w:rPr>
-      </w:pPr>
-      <w:r>
-        <w:rPr>
-          <w:rFonts w:ascii="Arial" w:hAnsi="Arial" w:cs="Arial"/>
-          <w:b/>
-          <w:sz w:val="24"/>
-          <w:szCs w:val="24"/>
-        </w:rPr>
-        <w:t xml:space="preserve"> </w:t>
-      </w:r>
-    </w:p>
-    <w:p>
-      <w:pPr>
-        <w:spacing w:line="360" w:lineRule="auto"/>
-        <w:ind w:firstLine="708"/>
-        <w:jc w:val="both"/>
-        <w:rPr>
-          <w:rFonts w:ascii="Arial" w:hAnsi="Arial" w:cs="Arial"/>
-          <w:sz w:val="24"/>
-          <w:szCs w:val="24"/>
-        </w:rPr>
-      </w:pPr>
-      <w:r>
-        <w:rPr>
-          <w:rFonts w:ascii="Arial" w:hAnsi="Arial" w:cs="Arial"/>
-          <w:sz w:val="24"/>
-          <w:szCs w:val="24"/>
-        </w:rPr>
-        <w:t>La función principal de un sistema de gestión educativa es compilar toda la información de un sector educativo, acumulándolo en una base de datos. Normalmente se compila la información de padres, estudiantes y profesores. Esto facilita la comunicación de los integrantes del centro educativo, ya sea para ingresar calificaciones, registros de asistencia, entre otros.</w:t>
-      </w:r>
-    </w:p>
-    <w:p>
-      <w:pPr>
-        <w:spacing w:line="360" w:lineRule="auto"/>
-        <w:ind w:firstLine="708"/>
-        <w:jc w:val="both"/>
-        <w:rPr>
-          <w:rFonts w:ascii="Arial" w:hAnsi="Arial" w:cs="Arial"/>
-          <w:sz w:val="24"/>
-          <w:szCs w:val="24"/>
-        </w:rPr>
-      </w:pPr>
-      <w:r>
-        <w:rPr>
-          <w:rFonts w:ascii="Arial" w:hAnsi="Arial" w:cs="Arial"/>
-          <w:sz w:val="24"/>
-          <w:szCs w:val="24"/>
-        </w:rPr>
-        <w:t>El sistema debe tener un módulo para manejo de usuarios, donde se podrán crear, teniendo sus diferentes roles (estudiante, padre o profesor), modificar su información, tener acceso a sus opciones y funcionalidades dependiendo de su rol designado. Por cada usuario, se guardará su cédula, nombre completo, sexo, fecha de nacimiento, edad, provincia y lugar de residencia, teléfono y su fecha de creación.</w:t>
-      </w:r>
-    </w:p>
-    <w:p>
-      <w:pPr>
-        <w:spacing w:line="360" w:lineRule="auto"/>
-        <w:ind w:firstLine="708"/>
-        <w:jc w:val="both"/>
-        <w:rPr>
-          <w:rFonts w:ascii="Arial" w:hAnsi="Arial" w:cs="Arial"/>
-          <w:sz w:val="24"/>
-          <w:szCs w:val="24"/>
-        </w:rPr>
-      </w:pPr>
-      <w:r>
-        <w:rPr>
-          <w:rFonts w:ascii="Arial" w:hAnsi="Arial" w:cs="Arial"/>
-          <w:sz w:val="24"/>
-          <w:szCs w:val="24"/>
-        </w:rPr>
-        <w:t>El sistema debe tener un sistema de manejo de profesores, que permita registrar, editar, eliminar y visualizar la información de los profesores. A estos usuarios se les incluye un salario, una materia que imparten y un grupo.</w:t>
-      </w:r>
-      <w:r>
-        <w:rPr>
-          <w:rFonts w:ascii="Arial" w:hAnsi="Arial" w:cs="Arial"/>
-          <w:sz w:val="24"/>
-          <w:szCs w:val="24"/>
-        </w:rPr>
-        <w:t xml:space="preserve"> Tendrán acceso a una gestión de evaluaciones y un registro de asistencias.</w:t>
-      </w:r>
-    </w:p>
-    <w:p>
-      <w:pPr>
-        <w:spacing w:line="360" w:lineRule="auto"/>
-        <w:ind w:firstLine="708"/>
-        <w:jc w:val="both"/>
-        <w:rPr>
-          <w:rFonts w:ascii="Arial" w:hAnsi="Arial" w:cs="Arial"/>
-          <w:sz w:val="24"/>
-          <w:szCs w:val="24"/>
-        </w:rPr>
-      </w:pPr>
-      <w:r>
-        <w:rPr>
-          <w:rFonts w:ascii="Arial" w:hAnsi="Arial" w:cs="Arial"/>
-          <w:sz w:val="24"/>
-          <w:szCs w:val="24"/>
-        </w:rPr>
-        <w:t xml:space="preserve">El sistema debe tener un sistema de manejo de padres, que permita registrar, editar, eliminar y visualizar la información de los padres. A estos usuarios se les incluye una profesión, un conyugue y el teléfono del conyugue. Además, deben tener adeudados los costos de </w:t>
-      </w:r>
-      <w:proofErr w:type="spellStart"/>
-      <w:r>
-        <w:rPr>
-          <w:rFonts w:ascii="Arial" w:hAnsi="Arial" w:cs="Arial"/>
-          <w:sz w:val="24"/>
-          <w:szCs w:val="24"/>
-        </w:rPr>
-        <w:t>matricula</w:t>
-      </w:r>
-      <w:proofErr w:type="spellEnd"/>
-      <w:r>
-        <w:rPr>
-          <w:rFonts w:ascii="Arial" w:hAnsi="Arial" w:cs="Arial"/>
-          <w:sz w:val="24"/>
-          <w:szCs w:val="24"/>
-        </w:rPr>
-        <w:t xml:space="preserve"> y mensualidad de los hijos</w:t>
-      </w:r>
-      <w:r>
-        <w:rPr>
-          <w:rFonts w:ascii="Arial" w:hAnsi="Arial" w:cs="Arial"/>
-          <w:sz w:val="24"/>
-          <w:szCs w:val="24"/>
-        </w:rPr>
-        <w:t xml:space="preserve">, y pueden tener acceso a el gestor de evaluaciones para ver el rendimiento de sus hijos. </w:t>
-      </w:r>
-    </w:p>
-    <w:p>
-      <w:pPr>
-        <w:spacing w:line="360" w:lineRule="auto"/>
-        <w:ind w:firstLine="708"/>
-        <w:jc w:val="both"/>
-        <w:rPr>
-          <w:rFonts w:ascii="Arial" w:hAnsi="Arial" w:cs="Arial"/>
-          <w:sz w:val="24"/>
-          <w:szCs w:val="24"/>
-        </w:rPr>
-      </w:pPr>
-      <w:r>
-        <w:rPr>
-          <w:rFonts w:ascii="Arial" w:hAnsi="Arial" w:cs="Arial"/>
-          <w:sz w:val="24"/>
-          <w:szCs w:val="24"/>
-        </w:rPr>
-        <w:t xml:space="preserve"> </w:t>
-      </w:r>
-      <w:r>
-        <w:rPr>
-          <w:rFonts w:ascii="Arial" w:hAnsi="Arial" w:cs="Arial"/>
-          <w:sz w:val="24"/>
-          <w:szCs w:val="24"/>
-        </w:rPr>
-        <w:t>El sistema debe tener un sistema de manejo de estudiantes, que permita registrar, editar, eliminar y visualizar la información de los estudiantes. A estos usuarios se les asignará un grado a cursar, y un periodo indicado. Además de que tendrán un gestor de evaluaciones por cada curso que lleven.</w:t>
-      </w:r>
-    </w:p>
-    <w:p>
-      <w:pPr>
-        <w:rPr>
-          <w:rFonts w:ascii="Arial" w:hAnsi="Arial" w:cs="Arial"/>
-          <w:sz w:val="24"/>
-          <w:szCs w:val="24"/>
-        </w:rPr>
-      </w:pPr>
-      <w:r>
-        <w:rPr>
-          <w:rFonts w:ascii="Arial" w:hAnsi="Arial" w:cs="Arial"/>
-          <w:sz w:val="24"/>
-          <w:szCs w:val="24"/>
-        </w:rPr>
-        <w:br w:type="page"/>
-      </w:r>
-    </w:p>
-    <w:p>
-      <w:pPr>
-        <w:spacing w:line="360" w:lineRule="auto"/>
-        <w:ind w:firstLine="708"/>
-        <w:jc w:val="both"/>
-        <w:rPr>
-          <w:rFonts w:ascii="Arial" w:hAnsi="Arial" w:cs="Arial"/>
-          <w:sz w:val="24"/>
-          <w:szCs w:val="24"/>
-        </w:rPr>
-      </w:pPr>
-      <w:r>
-        <w:rPr>
-          <w:rFonts w:ascii="Arial" w:hAnsi="Arial" w:cs="Arial"/>
-          <w:sz w:val="24"/>
-          <w:szCs w:val="24"/>
-        </w:rPr>
-        <w:lastRenderedPageBreak/>
-        <w:t xml:space="preserve">El sistema debe tener un sistema de manejo de periodos lectivos, que permita registrar, editar, eliminar y visualizar la información de los periodos lectivos. Por cada periodo se guarda el año, el número de periodo, y su fecha de inicio y final. Un periodo abierto puede cerrar, pero esto implica que todos los cursos que tenga ese periodo también cerrarán. Una vez que todos los cursos estén cerrados, se revisará si los estudiantes están aprobados o reprobados. </w:t>
-      </w:r>
-    </w:p>
-    <w:p>
-      <w:pPr>
-        <w:spacing w:line="360" w:lineRule="auto"/>
-        <w:jc w:val="both"/>
-        <w:rPr>
-          <w:rFonts w:ascii="Arial" w:hAnsi="Arial" w:cs="Arial"/>
-          <w:sz w:val="24"/>
-          <w:szCs w:val="24"/>
-        </w:rPr>
-      </w:pPr>
-      <w:r>
-        <w:rPr>
-          <w:rFonts w:ascii="Arial" w:hAnsi="Arial" w:cs="Arial"/>
-          <w:sz w:val="24"/>
-          <w:szCs w:val="24"/>
-        </w:rPr>
-        <w:tab/>
-        <w:t>El sistema debe tener un sistema de manejo de grupos, que permita registrar, editar, eliminar y visualizar la información de los grupos. Para cada grupo se guardará un código de grupo, nombre, profesor a cargo, periodo y año, materia y grado al que pertenece. A cada grupo se le deben asignar estudiantes previamente matriculados y un profesor.</w:t>
-      </w:r>
-    </w:p>
-    <w:p>
-      <w:pPr>
-        <w:spacing w:line="360" w:lineRule="auto"/>
-        <w:jc w:val="both"/>
-        <w:rPr>
-          <w:rFonts w:ascii="Arial" w:hAnsi="Arial" w:cs="Arial"/>
-          <w:sz w:val="24"/>
-          <w:szCs w:val="24"/>
-        </w:rPr>
-      </w:pPr>
-      <w:r>
-        <w:rPr>
-          <w:rFonts w:ascii="Arial" w:hAnsi="Arial" w:cs="Arial"/>
-          <w:sz w:val="24"/>
-          <w:szCs w:val="24"/>
-        </w:rPr>
-        <w:tab/>
-        <w:t>El sistema debe tener un sistema de manejo de matrículas, que permita registrar, editar, eliminar y visualizar la información de las matrículas. La matrícula debe indicar la cédula del estudiante y el periodo a matricular, y el sistema lo agregará a un grupo disponible. Se generarán doce cobros de mensualidad por cada estudiante.</w:t>
-      </w:r>
-    </w:p>
-    <w:p>
-      <w:pPr>
-        <w:spacing w:line="360" w:lineRule="auto"/>
-        <w:jc w:val="both"/>
-        <w:rPr>
-          <w:rFonts w:ascii="Arial" w:hAnsi="Arial" w:cs="Arial"/>
-          <w:sz w:val="24"/>
-          <w:szCs w:val="24"/>
-        </w:rPr>
-      </w:pPr>
-      <w:r>
-        <w:rPr>
-          <w:rFonts w:ascii="Arial" w:hAnsi="Arial" w:cs="Arial"/>
-          <w:sz w:val="24"/>
-          <w:szCs w:val="24"/>
-        </w:rPr>
-        <w:tab/>
-        <w:t xml:space="preserve">El sistema debe tener un sistema de manejo de </w:t>
-      </w:r>
-      <w:r>
-        <w:rPr>
-          <w:rFonts w:ascii="Arial" w:hAnsi="Arial" w:cs="Arial"/>
-          <w:sz w:val="24"/>
-          <w:szCs w:val="24"/>
-        </w:rPr>
-        <w:t>pagos de padres de familia</w:t>
-      </w:r>
-      <w:r>
-        <w:rPr>
-          <w:rFonts w:ascii="Arial" w:hAnsi="Arial" w:cs="Arial"/>
-          <w:sz w:val="24"/>
-          <w:szCs w:val="24"/>
-        </w:rPr>
-        <w:t>, que permita registrar, editar, eliminar y visualizar la información de l</w:t>
-      </w:r>
-      <w:r>
-        <w:rPr>
-          <w:rFonts w:ascii="Arial" w:hAnsi="Arial" w:cs="Arial"/>
-          <w:sz w:val="24"/>
-          <w:szCs w:val="24"/>
-        </w:rPr>
-        <w:t>o</w:t>
-      </w:r>
-      <w:r>
-        <w:rPr>
-          <w:rFonts w:ascii="Arial" w:hAnsi="Arial" w:cs="Arial"/>
-          <w:sz w:val="24"/>
-          <w:szCs w:val="24"/>
-        </w:rPr>
-        <w:t xml:space="preserve">s </w:t>
-      </w:r>
-      <w:r>
-        <w:rPr>
-          <w:rFonts w:ascii="Arial" w:hAnsi="Arial" w:cs="Arial"/>
-          <w:sz w:val="24"/>
-          <w:szCs w:val="24"/>
-        </w:rPr>
-        <w:t>pagos de padres de familia</w:t>
-      </w:r>
+        <w:t>El formato de inserción, listar, eliminar y actualizar información es la misma para toda la información de este estilo (estudiantes, profesores, padres, grupos, cursos, etc.)</w:t>
+      </w:r>
+    </w:p>
+    <w:p>
+      <w:pPr>
+        <w:rPr>
+          <w:rFonts w:ascii="Arial" w:hAnsi="Arial" w:cs="Arial"/>
+          <w:sz w:val="24"/>
+          <w:szCs w:val="24"/>
+        </w:rPr>
+      </w:pPr>
+    </w:p>
+    <w:p>
+      <w:pPr>
+        <w:pStyle w:val="Prrafodelista"/>
+        <w:numPr>
+          <w:ilvl w:val="0"/>
+          <w:numId w:val="3"/>
+        </w:numPr>
+        <w:rPr>
+          <w:rFonts w:ascii="Arial" w:hAnsi="Arial" w:cs="Arial"/>
+          <w:sz w:val="24"/>
+          <w:szCs w:val="24"/>
+        </w:rPr>
+      </w:pPr>
+      <w:r>
+        <w:rPr>
+          <w:rFonts w:ascii="Arial" w:hAnsi="Arial" w:cs="Arial"/>
+          <w:sz w:val="24"/>
+          <w:szCs w:val="24"/>
+        </w:rPr>
+        <w:t>Hay ventanas con diferentes gráficos que muestras de forma más sencilla y atractiva los datos recopilados por la aplicación</w:t>
+      </w:r>
+      <w:bookmarkStart w:id="0" w:name="_GoBack"/>
+      <w:bookmarkEnd w:id="0"/>
       <w:r>
         <w:rPr>
           <w:rFonts w:ascii="Arial" w:hAnsi="Arial" w:cs="Arial"/>
@@ -1731,372 +1455,46 @@
         </w:rPr>
         <w:t>.</w:t>
       </w:r>
-      <w:r>
-        <w:rPr>
-          <w:rFonts w:ascii="Arial" w:hAnsi="Arial" w:cs="Arial"/>
-          <w:sz w:val="24"/>
-          <w:szCs w:val="24"/>
-        </w:rPr>
-        <w:t xml:space="preserve"> Por cada cédula del padre, se podrá generar un historial de pagos, e indicando el total. Además de tener acceso a cobros pendientes, seleccionarlos y </w:t>
-      </w:r>
-      <w:r>
-        <w:rPr>
-          <w:rFonts w:ascii="Arial" w:hAnsi="Arial" w:cs="Arial"/>
-          <w:sz w:val="24"/>
-          <w:szCs w:val="24"/>
-        </w:rPr>
-        <w:t>facturarlos. La factura debe asociarse a los cobros y guardar fecha de pago, usuario, monto total, se calcula impuesto del 2%, se debe mostrar el detalle de lo pagado.</w:t>
-      </w:r>
-    </w:p>
-    <w:p>
-      <w:pPr>
-        <w:spacing w:line="360" w:lineRule="auto"/>
-        <w:jc w:val="both"/>
-        <w:rPr>
-          <w:rFonts w:ascii="Arial" w:hAnsi="Arial" w:cs="Arial"/>
-          <w:sz w:val="24"/>
-          <w:szCs w:val="24"/>
-        </w:rPr>
-      </w:pPr>
-      <w:r>
-        <w:rPr>
-          <w:rFonts w:ascii="Arial" w:hAnsi="Arial" w:cs="Arial"/>
-          <w:sz w:val="24"/>
-          <w:szCs w:val="24"/>
-        </w:rPr>
-        <w:tab/>
-      </w:r>
-      <w:r>
-        <w:rPr>
-          <w:rFonts w:ascii="Arial" w:hAnsi="Arial" w:cs="Arial"/>
-          <w:sz w:val="24"/>
-          <w:szCs w:val="24"/>
-        </w:rPr>
-        <w:br w:type="page"/>
-      </w:r>
-    </w:p>
-    <w:p>
-      <w:pPr>
-        <w:spacing w:line="360" w:lineRule="auto"/>
-        <w:jc w:val="both"/>
-        <w:rPr>
-          <w:rFonts w:ascii="Arial" w:hAnsi="Arial" w:cs="Arial"/>
-          <w:b/>
-          <w:sz w:val="24"/>
-          <w:szCs w:val="24"/>
-        </w:rPr>
-      </w:pPr>
-      <w:r>
-        <w:rPr>
-          <w:rFonts w:ascii="Arial" w:hAnsi="Arial" w:cs="Arial"/>
-          <w:b/>
-          <w:sz w:val="24"/>
-          <w:szCs w:val="24"/>
-        </w:rPr>
-        <w:lastRenderedPageBreak/>
-        <w:t>Diseño del programa:</w:t>
-      </w:r>
-    </w:p>
-    <w:p>
-      <w:pPr>
-        <w:spacing w:line="120" w:lineRule="auto"/>
-        <w:ind w:firstLine="709"/>
-        <w:jc w:val="both"/>
-        <w:rPr>
-          <w:rFonts w:ascii="Arial" w:hAnsi="Arial" w:cs="Arial"/>
-          <w:b/>
-          <w:sz w:val="24"/>
-          <w:szCs w:val="24"/>
-        </w:rPr>
-      </w:pPr>
-    </w:p>
-    <w:p>
-      <w:pPr>
-        <w:spacing w:line="360" w:lineRule="auto"/>
-        <w:ind w:firstLine="708"/>
-        <w:jc w:val="both"/>
-        <w:rPr>
-          <w:rFonts w:ascii="Arial" w:hAnsi="Arial" w:cs="Arial"/>
-          <w:sz w:val="24"/>
-          <w:szCs w:val="24"/>
-        </w:rPr>
-      </w:pPr>
-      <w:r>
-        <w:rPr>
-          <w:rFonts w:ascii="Arial" w:hAnsi="Arial" w:cs="Arial"/>
-          <w:sz w:val="24"/>
-          <w:szCs w:val="24"/>
-        </w:rPr>
-        <w:t xml:space="preserve">Se optó por crear el diseño de la aplicación, en la parte del </w:t>
-      </w:r>
-      <w:proofErr w:type="spellStart"/>
-      <w:r>
-        <w:rPr>
-          <w:rFonts w:ascii="Arial" w:hAnsi="Arial" w:cs="Arial"/>
-          <w:sz w:val="24"/>
-          <w:szCs w:val="24"/>
-        </w:rPr>
-        <w:t>frontend</w:t>
-      </w:r>
-      <w:proofErr w:type="spellEnd"/>
-      <w:r>
-        <w:rPr>
-          <w:rFonts w:ascii="Arial" w:hAnsi="Arial" w:cs="Arial"/>
-          <w:sz w:val="24"/>
-          <w:szCs w:val="24"/>
-        </w:rPr>
-        <w:t xml:space="preserve">, </w:t>
-      </w:r>
-      <w:r>
-        <w:rPr>
-          <w:rFonts w:ascii="Arial" w:hAnsi="Arial" w:cs="Arial"/>
-          <w:sz w:val="24"/>
-          <w:szCs w:val="24"/>
-        </w:rPr>
-        <w:t xml:space="preserve">usando la aplicación </w:t>
-      </w:r>
-      <w:proofErr w:type="spellStart"/>
-      <w:r>
-        <w:rPr>
-          <w:rFonts w:ascii="Arial" w:hAnsi="Arial" w:cs="Arial"/>
-          <w:sz w:val="24"/>
-          <w:szCs w:val="24"/>
-        </w:rPr>
-        <w:t>React</w:t>
-      </w:r>
-      <w:proofErr w:type="spellEnd"/>
-      <w:r>
-        <w:rPr>
-          <w:rFonts w:ascii="Arial" w:hAnsi="Arial" w:cs="Arial"/>
-          <w:sz w:val="24"/>
-          <w:szCs w:val="24"/>
-        </w:rPr>
-        <w:t>, siendo esta una herramienta de Java Script diseñada para crear interfaces de usuario. Se eligió esta aplicación antes que las demás que cumplen la misma función, por su sencillez a la hora de trabajar y la cantidad de ayuda en internet para tener un buen manejo de la misma</w:t>
-      </w:r>
-      <w:r>
-        <w:rPr>
-          <w:rFonts w:ascii="Arial" w:hAnsi="Arial" w:cs="Arial"/>
-          <w:sz w:val="24"/>
-          <w:szCs w:val="24"/>
-        </w:rPr>
-        <w:t>.</w:t>
-      </w:r>
-    </w:p>
-    <w:p>
-      <w:pPr>
-        <w:spacing w:line="360" w:lineRule="auto"/>
-        <w:ind w:firstLine="708"/>
-        <w:jc w:val="both"/>
-        <w:rPr>
-          <w:rFonts w:ascii="Arial" w:hAnsi="Arial" w:cs="Arial"/>
-          <w:sz w:val="24"/>
-          <w:szCs w:val="24"/>
-        </w:rPr>
-      </w:pPr>
-      <w:r>
-        <w:rPr>
-          <w:rFonts w:ascii="Arial" w:hAnsi="Arial" w:cs="Arial"/>
-          <w:sz w:val="24"/>
-          <w:szCs w:val="24"/>
-        </w:rPr>
-        <w:t xml:space="preserve">Por otra parte, en la parte del </w:t>
-      </w:r>
-      <w:proofErr w:type="spellStart"/>
-      <w:r>
-        <w:rPr>
-          <w:rFonts w:ascii="Arial" w:hAnsi="Arial" w:cs="Arial"/>
-          <w:sz w:val="24"/>
-          <w:szCs w:val="24"/>
-        </w:rPr>
-        <w:t>backend</w:t>
-      </w:r>
-      <w:proofErr w:type="spellEnd"/>
-      <w:r>
-        <w:rPr>
-          <w:rFonts w:ascii="Arial" w:hAnsi="Arial" w:cs="Arial"/>
-          <w:sz w:val="24"/>
-          <w:szCs w:val="24"/>
-        </w:rPr>
-        <w:t xml:space="preserve">, se optó por usar ASP.NET CORE, específicamente usando el </w:t>
-      </w:r>
-      <w:proofErr w:type="spellStart"/>
-      <w:r>
-        <w:rPr>
-          <w:rFonts w:ascii="Arial" w:hAnsi="Arial" w:cs="Arial"/>
-          <w:sz w:val="24"/>
-          <w:szCs w:val="24"/>
-        </w:rPr>
-        <w:t>framework</w:t>
-      </w:r>
-      <w:proofErr w:type="spellEnd"/>
-      <w:r>
-        <w:rPr>
-          <w:rFonts w:ascii="Arial" w:hAnsi="Arial" w:cs="Arial"/>
-          <w:sz w:val="24"/>
-          <w:szCs w:val="24"/>
-        </w:rPr>
-        <w:t xml:space="preserve"> API, ya que esta herramienta permite construir el software de una aplicación dividiendo la composición en tres partes: modelo, vista y controlador. Esta ayuda en la organización de la aplicación en la parte del software, y facilita la conexión con otras aplicaciones, como por ejemplo </w:t>
-      </w:r>
-      <w:proofErr w:type="spellStart"/>
-      <w:r>
-        <w:rPr>
-          <w:rFonts w:ascii="Arial" w:hAnsi="Arial" w:cs="Arial"/>
-          <w:sz w:val="24"/>
-          <w:szCs w:val="24"/>
-        </w:rPr>
-        <w:t>React</w:t>
-      </w:r>
-      <w:proofErr w:type="spellEnd"/>
-      <w:r>
-        <w:rPr>
-          <w:rFonts w:ascii="Arial" w:hAnsi="Arial" w:cs="Arial"/>
-          <w:sz w:val="24"/>
-          <w:szCs w:val="24"/>
-        </w:rPr>
-        <w:t xml:space="preserve"> para la parte del </w:t>
-      </w:r>
-      <w:proofErr w:type="spellStart"/>
-      <w:r>
-        <w:rPr>
-          <w:rFonts w:ascii="Arial" w:hAnsi="Arial" w:cs="Arial"/>
-          <w:sz w:val="24"/>
-          <w:szCs w:val="24"/>
-        </w:rPr>
-        <w:t>frontend</w:t>
-      </w:r>
-      <w:proofErr w:type="spellEnd"/>
-      <w:r>
-        <w:rPr>
-          <w:rFonts w:ascii="Arial" w:hAnsi="Arial" w:cs="Arial"/>
-          <w:sz w:val="24"/>
-          <w:szCs w:val="24"/>
-        </w:rPr>
-        <w:t>.</w:t>
-      </w:r>
-    </w:p>
-    <w:p>
-      <w:pPr>
-        <w:spacing w:line="360" w:lineRule="auto"/>
-        <w:ind w:firstLine="708"/>
-        <w:jc w:val="both"/>
-        <w:rPr>
-          <w:rFonts w:ascii="Arial" w:hAnsi="Arial" w:cs="Arial"/>
-          <w:sz w:val="24"/>
-          <w:szCs w:val="24"/>
-        </w:rPr>
-      </w:pPr>
-      <w:r>
-        <w:rPr>
-          <w:rFonts w:ascii="Arial" w:hAnsi="Arial" w:cs="Arial"/>
-          <w:sz w:val="24"/>
-          <w:szCs w:val="24"/>
-        </w:rPr>
-        <w:t xml:space="preserve">En la parte de la base de datos, se utiliza MySQL, esto por la compatibilidad que tiene este gestor de bases de datos con el ASP.NET CORE y a su vez con </w:t>
-      </w:r>
-      <w:proofErr w:type="spellStart"/>
-      <w:r>
-        <w:rPr>
-          <w:rFonts w:ascii="Arial" w:hAnsi="Arial" w:cs="Arial"/>
-          <w:sz w:val="24"/>
-          <w:szCs w:val="24"/>
-        </w:rPr>
-        <w:t>React</w:t>
-      </w:r>
-      <w:proofErr w:type="spellEnd"/>
-      <w:r>
-        <w:rPr>
-          <w:rFonts w:ascii="Arial" w:hAnsi="Arial" w:cs="Arial"/>
-          <w:sz w:val="24"/>
-          <w:szCs w:val="24"/>
-        </w:rPr>
-        <w:t>. Además de su facilidad a la hora de crear bases de datos, consultas y funciones necesarias para la correcta funcionalidad del programa.</w:t>
-      </w:r>
-    </w:p>
-    <w:p>
-      <w:pPr>
-        <w:spacing w:line="360" w:lineRule="auto"/>
-        <w:jc w:val="both"/>
-        <w:rPr>
-          <w:rFonts w:ascii="Arial" w:hAnsi="Arial" w:cs="Arial"/>
-          <w:b/>
-          <w:sz w:val="24"/>
-          <w:szCs w:val="24"/>
-        </w:rPr>
-      </w:pPr>
-    </w:p>
-    <w:p>
-      <w:pPr>
-        <w:rPr>
-          <w:rFonts w:ascii="Arial" w:hAnsi="Arial" w:cs="Arial"/>
-          <w:b/>
-          <w:sz w:val="24"/>
-          <w:szCs w:val="24"/>
-        </w:rPr>
-      </w:pPr>
-      <w:r>
-        <w:rPr>
-          <w:rFonts w:ascii="Arial" w:hAnsi="Arial" w:cs="Arial"/>
-          <w:b/>
-          <w:sz w:val="24"/>
-          <w:szCs w:val="24"/>
-        </w:rPr>
-        <w:br w:type="page"/>
-      </w:r>
-    </w:p>
-    <w:p>
-      <w:pPr>
-        <w:spacing w:line="360" w:lineRule="auto"/>
-        <w:jc w:val="both"/>
-        <w:rPr>
-          <w:rFonts w:ascii="Arial" w:hAnsi="Arial" w:cs="Arial"/>
-          <w:b/>
-          <w:sz w:val="24"/>
-          <w:szCs w:val="24"/>
-        </w:rPr>
-      </w:pPr>
-      <w:r>
-        <w:rPr>
-          <w:rFonts w:ascii="Arial" w:hAnsi="Arial" w:cs="Arial"/>
-          <w:b/>
-          <w:sz w:val="24"/>
-          <w:szCs w:val="24"/>
-        </w:rPr>
-        <w:lastRenderedPageBreak/>
-        <w:t>Diseño del diagrama relacional:</w:t>
-      </w:r>
-    </w:p>
-    <w:p>
-      <w:pPr>
-        <w:spacing w:line="360" w:lineRule="auto"/>
-        <w:jc w:val="both"/>
-        <w:rPr>
-          <w:rFonts w:ascii="Arial" w:hAnsi="Arial" w:cs="Arial"/>
-          <w:b/>
-          <w:sz w:val="24"/>
-          <w:szCs w:val="24"/>
-        </w:rPr>
-      </w:pPr>
-      <w:r>
-        <w:rPr>
-          <w:rFonts w:ascii="Arial" w:hAnsi="Arial" w:cs="Arial"/>
-          <w:b/>
+    </w:p>
+    <w:p>
+      <w:pPr>
+        <w:pStyle w:val="Prrafodelista"/>
+        <w:rPr>
+          <w:rFonts w:ascii="Arial" w:hAnsi="Arial" w:cs="Arial"/>
+          <w:sz w:val="24"/>
+          <w:szCs w:val="24"/>
+        </w:rPr>
+      </w:pPr>
+    </w:p>
+    <w:p>
+      <w:pPr>
+        <w:pStyle w:val="Prrafodelista"/>
+        <w:rPr>
+          <w:rFonts w:ascii="Arial" w:hAnsi="Arial" w:cs="Arial"/>
+          <w:sz w:val="24"/>
+          <w:szCs w:val="24"/>
+        </w:rPr>
+      </w:pPr>
+      <w:r>
+        <w:rPr>
+          <w:rFonts w:ascii="Arial" w:hAnsi="Arial" w:cs="Arial"/>
           <w:noProof/>
           <w:sz w:val="24"/>
           <w:szCs w:val="24"/>
         </w:rPr>
         <w:drawing>
-          <wp:anchor distT="0" distB="0" distL="114300" distR="114300" simplePos="0" relativeHeight="251664384" behindDoc="0" locked="0" layoutInCell="1" allowOverlap="1">
+          <wp:anchor distT="0" distB="0" distL="114300" distR="114300" simplePos="0" relativeHeight="251665408" behindDoc="1" locked="0" layoutInCell="1" allowOverlap="1">
             <wp:simplePos x="0" y="0"/>
             <wp:positionH relativeFrom="column">
-              <wp:posOffset>-946785</wp:posOffset>
+              <wp:posOffset>-542290</wp:posOffset>
             </wp:positionH>
             <wp:positionV relativeFrom="paragraph">
-              <wp:posOffset>183515</wp:posOffset>
+              <wp:posOffset>125730</wp:posOffset>
             </wp:positionV>
-            <wp:extent cx="7451090" cy="4286250"/>
+            <wp:extent cx="6961306" cy="3590925"/>
             <wp:effectExtent l="0" t="0" r="0" b="0"/>
             <wp:wrapNone/>
-            <wp:docPr id="7" name="Imagen 7"/>
+            <wp:docPr id="8" name="Imagen 8"/>
             <wp:cNvGraphicFramePr>
               <a:graphicFrameLocks xmlns:a="http://schemas.openxmlformats.org/drawingml/2006/main" noChangeAspect="1"/>
             </wp:cNvGraphicFramePr>
@@ -2104,11 +1502,11 @@
               <a:graphicData uri="http://schemas.openxmlformats.org/drawingml/2006/picture">
                 <pic:pic xmlns:pic="http://schemas.openxmlformats.org/drawingml/2006/picture">
                   <pic:nvPicPr>
-                    <pic:cNvPr id="7" name="Proyecto I - BDI  Diagrama Relacional (Matrícula).png"/>
+                    <pic:cNvPr id="8" name="unknown.png"/>
                     <pic:cNvPicPr/>
                   </pic:nvPicPr>
                   <pic:blipFill>
-                    <a:blip r:embed="rId10" cstate="print">
+                    <a:blip r:embed="rId10">
                       <a:extLst>
                         <a:ext uri="{28A0092B-C50C-407E-A947-70E740481C1C}">
                           <a14:useLocalDpi xmlns:a14="http://schemas.microsoft.com/office/drawing/2010/main" val="0"/>
@@ -2122,7 +1520,7 @@
                   <pic:spPr>
                     <a:xfrm>
                       <a:off x="0" y="0"/>
-                      <a:ext cx="7451090" cy="4286250"/>
+                      <a:ext cx="6961306" cy="3590925"/>
                     </a:xfrm>
                     <a:prstGeom prst="rect">
                       <a:avLst/>
@@ -2143,6 +1541,766 @@
     </w:p>
     <w:p>
       <w:pPr>
+        <w:tabs>
+          <w:tab w:val="left" w:pos="1230"/>
+        </w:tabs>
+        <w:rPr>
+          <w:rFonts w:ascii="Arial" w:hAnsi="Arial" w:cs="Arial"/>
+          <w:sz w:val="24"/>
+          <w:szCs w:val="24"/>
+        </w:rPr>
+      </w:pPr>
+    </w:p>
+    <w:p>
+      <w:pPr>
+        <w:rPr>
+          <w:rFonts w:ascii="Arial" w:hAnsi="Arial" w:cs="Arial"/>
+          <w:b/>
+          <w:sz w:val="24"/>
+          <w:szCs w:val="24"/>
+        </w:rPr>
+      </w:pPr>
+      <w:r>
+        <w:rPr>
+          <w:rFonts w:ascii="Arial" w:hAnsi="Arial" w:cs="Arial"/>
+          <w:sz w:val="24"/>
+          <w:szCs w:val="24"/>
+        </w:rPr>
+        <w:br w:type="page"/>
+      </w:r>
+      <w:r>
+        <w:rPr>
+          <w:rFonts w:ascii="Arial" w:hAnsi="Arial" w:cs="Arial"/>
+          <w:b/>
+          <w:sz w:val="24"/>
+          <w:szCs w:val="24"/>
+        </w:rPr>
+        <w:lastRenderedPageBreak/>
+        <w:t>Descripción del problema:</w:t>
+      </w:r>
+    </w:p>
+    <w:p>
+      <w:pPr>
+        <w:spacing w:line="120" w:lineRule="auto"/>
+        <w:rPr>
+          <w:rFonts w:ascii="Arial" w:hAnsi="Arial" w:cs="Arial"/>
+          <w:b/>
+          <w:sz w:val="24"/>
+          <w:szCs w:val="24"/>
+        </w:rPr>
+      </w:pPr>
+      <w:r>
+        <w:rPr>
+          <w:rFonts w:ascii="Arial" w:hAnsi="Arial" w:cs="Arial"/>
+          <w:b/>
+          <w:sz w:val="24"/>
+          <w:szCs w:val="24"/>
+        </w:rPr>
+        <w:t xml:space="preserve"> </w:t>
+      </w:r>
+    </w:p>
+    <w:p>
+      <w:pPr>
+        <w:spacing w:line="360" w:lineRule="auto"/>
+        <w:ind w:firstLine="708"/>
+        <w:jc w:val="both"/>
+        <w:rPr>
+          <w:rFonts w:ascii="Arial" w:hAnsi="Arial" w:cs="Arial"/>
+          <w:sz w:val="24"/>
+          <w:szCs w:val="24"/>
+        </w:rPr>
+      </w:pPr>
+      <w:r>
+        <w:rPr>
+          <w:rFonts w:ascii="Arial" w:hAnsi="Arial" w:cs="Arial"/>
+          <w:sz w:val="24"/>
+          <w:szCs w:val="24"/>
+        </w:rPr>
+        <w:t>La función principal de un sistema de gestión educativa es compilar toda la información de un sector educativo, acumulándolo en una base de datos. Normalmente se compila la información de padres, estudiantes y profesores. Esto facilita la comunicación de los integrantes del centro educativo, ya sea para ingresar calificaciones, registros de asistencia, entre otros.</w:t>
+      </w:r>
+    </w:p>
+    <w:p>
+      <w:pPr>
+        <w:spacing w:line="360" w:lineRule="auto"/>
+        <w:ind w:firstLine="708"/>
+        <w:jc w:val="both"/>
+        <w:rPr>
+          <w:rFonts w:ascii="Arial" w:hAnsi="Arial" w:cs="Arial"/>
+          <w:sz w:val="24"/>
+          <w:szCs w:val="24"/>
+        </w:rPr>
+      </w:pPr>
+      <w:r>
+        <w:rPr>
+          <w:rFonts w:ascii="Arial" w:hAnsi="Arial" w:cs="Arial"/>
+          <w:sz w:val="24"/>
+          <w:szCs w:val="24"/>
+        </w:rPr>
+        <w:t>El sistema debe tener un módulo para manejo de usuarios, donde se podrán crear, teniendo sus diferentes roles (estudiante, padre o profesor), modificar su información, tener acceso a sus opciones y funcionalidades dependiendo de su rol designado. Por cada usuario, se guardará su cédula, nombre completo, sexo, fecha de nacimiento, edad, provincia y lugar de residencia, teléfono y su fecha de creación.</w:t>
+      </w:r>
+    </w:p>
+    <w:p>
+      <w:pPr>
+        <w:spacing w:line="360" w:lineRule="auto"/>
+        <w:ind w:firstLine="708"/>
+        <w:jc w:val="both"/>
+        <w:rPr>
+          <w:rFonts w:ascii="Arial" w:hAnsi="Arial" w:cs="Arial"/>
+          <w:sz w:val="24"/>
+          <w:szCs w:val="24"/>
+        </w:rPr>
+      </w:pPr>
+      <w:r>
+        <w:rPr>
+          <w:rFonts w:ascii="Arial" w:hAnsi="Arial" w:cs="Arial"/>
+          <w:sz w:val="24"/>
+          <w:szCs w:val="24"/>
+        </w:rPr>
+        <w:t>El sistema debe tener un sistema de manejo de profesores, que permita registrar, editar, eliminar y visualizar la información de los profesores. A estos usuarios se les incluye un salario, una materia que imparten y un grupo.</w:t>
+      </w:r>
+      <w:r>
+        <w:rPr>
+          <w:rFonts w:ascii="Arial" w:hAnsi="Arial" w:cs="Arial"/>
+          <w:sz w:val="24"/>
+          <w:szCs w:val="24"/>
+        </w:rPr>
+        <w:t xml:space="preserve"> Tendrán acceso a una gestión de evaluaciones y un registro de asistencias.</w:t>
+      </w:r>
+    </w:p>
+    <w:p>
+      <w:pPr>
+        <w:spacing w:line="360" w:lineRule="auto"/>
+        <w:ind w:firstLine="708"/>
+        <w:jc w:val="both"/>
+        <w:rPr>
+          <w:rFonts w:ascii="Arial" w:hAnsi="Arial" w:cs="Arial"/>
+          <w:sz w:val="24"/>
+          <w:szCs w:val="24"/>
+        </w:rPr>
+      </w:pPr>
+      <w:r>
+        <w:rPr>
+          <w:rFonts w:ascii="Arial" w:hAnsi="Arial" w:cs="Arial"/>
+          <w:sz w:val="24"/>
+          <w:szCs w:val="24"/>
+        </w:rPr>
+        <w:t xml:space="preserve">El sistema debe tener un sistema de manejo de padres, que permita registrar, editar, eliminar y visualizar la información de los padres. A estos usuarios se les incluye una profesión, un conyugue y el teléfono del conyugue. Además, deben tener adeudados los costos de </w:t>
+      </w:r>
+      <w:proofErr w:type="spellStart"/>
+      <w:r>
+        <w:rPr>
+          <w:rFonts w:ascii="Arial" w:hAnsi="Arial" w:cs="Arial"/>
+          <w:sz w:val="24"/>
+          <w:szCs w:val="24"/>
+        </w:rPr>
+        <w:t>matricula</w:t>
+      </w:r>
+      <w:proofErr w:type="spellEnd"/>
+      <w:r>
+        <w:rPr>
+          <w:rFonts w:ascii="Arial" w:hAnsi="Arial" w:cs="Arial"/>
+          <w:sz w:val="24"/>
+          <w:szCs w:val="24"/>
+        </w:rPr>
+        <w:t xml:space="preserve"> y mensualidad de los hijos</w:t>
+      </w:r>
+      <w:r>
+        <w:rPr>
+          <w:rFonts w:ascii="Arial" w:hAnsi="Arial" w:cs="Arial"/>
+          <w:sz w:val="24"/>
+          <w:szCs w:val="24"/>
+        </w:rPr>
+        <w:t xml:space="preserve">, y pueden tener acceso a el gestor de evaluaciones para ver el rendimiento de sus hijos. </w:t>
+      </w:r>
+    </w:p>
+    <w:p>
+      <w:pPr>
+        <w:spacing w:line="360" w:lineRule="auto"/>
+        <w:ind w:firstLine="708"/>
+        <w:jc w:val="both"/>
+        <w:rPr>
+          <w:rFonts w:ascii="Arial" w:hAnsi="Arial" w:cs="Arial"/>
+          <w:sz w:val="24"/>
+          <w:szCs w:val="24"/>
+        </w:rPr>
+      </w:pPr>
+      <w:r>
+        <w:rPr>
+          <w:rFonts w:ascii="Arial" w:hAnsi="Arial" w:cs="Arial"/>
+          <w:sz w:val="24"/>
+          <w:szCs w:val="24"/>
+        </w:rPr>
+        <w:t xml:space="preserve"> </w:t>
+      </w:r>
+      <w:r>
+        <w:rPr>
+          <w:rFonts w:ascii="Arial" w:hAnsi="Arial" w:cs="Arial"/>
+          <w:sz w:val="24"/>
+          <w:szCs w:val="24"/>
+        </w:rPr>
+        <w:t>El sistema debe tener un sistema de manejo de estudiantes, que permita registrar, editar, eliminar y visualizar la información de los estudiantes. A estos usuarios se les asignará un grado a cursar, y un periodo indicado. Además de que tendrán un gestor de evaluaciones por cada curso que lleven.</w:t>
+      </w:r>
+    </w:p>
+    <w:p>
+      <w:pPr>
+        <w:rPr>
+          <w:rFonts w:ascii="Arial" w:hAnsi="Arial" w:cs="Arial"/>
+          <w:sz w:val="24"/>
+          <w:szCs w:val="24"/>
+        </w:rPr>
+      </w:pPr>
+      <w:r>
+        <w:rPr>
+          <w:rFonts w:ascii="Arial" w:hAnsi="Arial" w:cs="Arial"/>
+          <w:sz w:val="24"/>
+          <w:szCs w:val="24"/>
+        </w:rPr>
+        <w:br w:type="page"/>
+      </w:r>
+    </w:p>
+    <w:p>
+      <w:pPr>
+        <w:spacing w:line="360" w:lineRule="auto"/>
+        <w:ind w:firstLine="708"/>
+        <w:jc w:val="both"/>
+        <w:rPr>
+          <w:rFonts w:ascii="Arial" w:hAnsi="Arial" w:cs="Arial"/>
+          <w:sz w:val="24"/>
+          <w:szCs w:val="24"/>
+        </w:rPr>
+      </w:pPr>
+      <w:r>
+        <w:rPr>
+          <w:rFonts w:ascii="Arial" w:hAnsi="Arial" w:cs="Arial"/>
+          <w:sz w:val="24"/>
+          <w:szCs w:val="24"/>
+        </w:rPr>
+        <w:lastRenderedPageBreak/>
+        <w:t xml:space="preserve">El sistema debe tener un sistema de manejo de periodos lectivos, que permita registrar, editar, eliminar y visualizar la información de los periodos lectivos. Por cada periodo se guarda el año, el número de periodo, y su fecha de inicio y final. Un periodo abierto puede cerrar, pero esto implica que todos los cursos que tenga ese periodo también cerrarán. Una vez que todos los cursos estén cerrados, se revisará si los estudiantes están aprobados o reprobados. </w:t>
+      </w:r>
+    </w:p>
+    <w:p>
+      <w:pPr>
+        <w:spacing w:line="360" w:lineRule="auto"/>
+        <w:jc w:val="both"/>
+        <w:rPr>
+          <w:rFonts w:ascii="Arial" w:hAnsi="Arial" w:cs="Arial"/>
+          <w:sz w:val="24"/>
+          <w:szCs w:val="24"/>
+        </w:rPr>
+      </w:pPr>
+      <w:r>
+        <w:rPr>
+          <w:rFonts w:ascii="Arial" w:hAnsi="Arial" w:cs="Arial"/>
+          <w:sz w:val="24"/>
+          <w:szCs w:val="24"/>
+        </w:rPr>
+        <w:tab/>
+        <w:t>El sistema debe tener un sistema de manejo de grupos, que permita registrar, editar, eliminar y visualizar la información de los grupos. Para cada grupo se guardará un código de grupo, nombre, profesor a cargo, periodo y año, materia y grado al que pertenece. A cada grupo se le deben asignar estudiantes previamente matriculados y un profesor.</w:t>
+      </w:r>
+    </w:p>
+    <w:p>
+      <w:pPr>
+        <w:spacing w:line="360" w:lineRule="auto"/>
+        <w:jc w:val="both"/>
+        <w:rPr>
+          <w:rFonts w:ascii="Arial" w:hAnsi="Arial" w:cs="Arial"/>
+          <w:sz w:val="24"/>
+          <w:szCs w:val="24"/>
+        </w:rPr>
+      </w:pPr>
+      <w:r>
+        <w:rPr>
+          <w:rFonts w:ascii="Arial" w:hAnsi="Arial" w:cs="Arial"/>
+          <w:sz w:val="24"/>
+          <w:szCs w:val="24"/>
+        </w:rPr>
+        <w:tab/>
+        <w:t>El sistema debe tener un sistema de manejo de matrículas, que permita registrar, editar, eliminar y visualizar la información de las matrículas. La matrícula debe indicar la cédula del estudiante y el periodo a matricular, y el sistema lo agregará a un grupo disponible. Se generarán doce cobros de mensualidad por cada estudiante.</w:t>
+      </w:r>
+    </w:p>
+    <w:p>
+      <w:pPr>
+        <w:spacing w:line="360" w:lineRule="auto"/>
+        <w:jc w:val="both"/>
+        <w:rPr>
+          <w:rFonts w:ascii="Arial" w:hAnsi="Arial" w:cs="Arial"/>
+          <w:sz w:val="24"/>
+          <w:szCs w:val="24"/>
+        </w:rPr>
+      </w:pPr>
+      <w:r>
+        <w:rPr>
+          <w:rFonts w:ascii="Arial" w:hAnsi="Arial" w:cs="Arial"/>
+          <w:sz w:val="24"/>
+          <w:szCs w:val="24"/>
+        </w:rPr>
+        <w:tab/>
+        <w:t xml:space="preserve">El sistema debe tener un sistema de manejo de </w:t>
+      </w:r>
+      <w:r>
+        <w:rPr>
+          <w:rFonts w:ascii="Arial" w:hAnsi="Arial" w:cs="Arial"/>
+          <w:sz w:val="24"/>
+          <w:szCs w:val="24"/>
+        </w:rPr>
+        <w:t>pagos de padres de familia</w:t>
+      </w:r>
+      <w:r>
+        <w:rPr>
+          <w:rFonts w:ascii="Arial" w:hAnsi="Arial" w:cs="Arial"/>
+          <w:sz w:val="24"/>
+          <w:szCs w:val="24"/>
+        </w:rPr>
+        <w:t>, que permita registrar, editar, eliminar y visualizar la información de l</w:t>
+      </w:r>
+      <w:r>
+        <w:rPr>
+          <w:rFonts w:ascii="Arial" w:hAnsi="Arial" w:cs="Arial"/>
+          <w:sz w:val="24"/>
+          <w:szCs w:val="24"/>
+        </w:rPr>
+        <w:t>o</w:t>
+      </w:r>
+      <w:r>
+        <w:rPr>
+          <w:rFonts w:ascii="Arial" w:hAnsi="Arial" w:cs="Arial"/>
+          <w:sz w:val="24"/>
+          <w:szCs w:val="24"/>
+        </w:rPr>
+        <w:t xml:space="preserve">s </w:t>
+      </w:r>
+      <w:r>
+        <w:rPr>
+          <w:rFonts w:ascii="Arial" w:hAnsi="Arial" w:cs="Arial"/>
+          <w:sz w:val="24"/>
+          <w:szCs w:val="24"/>
+        </w:rPr>
+        <w:t>pagos de padres de familia</w:t>
+      </w:r>
+      <w:r>
+        <w:rPr>
+          <w:rFonts w:ascii="Arial" w:hAnsi="Arial" w:cs="Arial"/>
+          <w:sz w:val="24"/>
+          <w:szCs w:val="24"/>
+        </w:rPr>
+        <w:t>.</w:t>
+      </w:r>
+      <w:r>
+        <w:rPr>
+          <w:rFonts w:ascii="Arial" w:hAnsi="Arial" w:cs="Arial"/>
+          <w:sz w:val="24"/>
+          <w:szCs w:val="24"/>
+        </w:rPr>
+        <w:t xml:space="preserve"> Por cada cédula del padre, se podrá generar un historial de pagos, e indicando el total. Además de tener acceso a cobros pendientes, seleccionarlos y </w:t>
+      </w:r>
+      <w:r>
+        <w:rPr>
+          <w:rFonts w:ascii="Arial" w:hAnsi="Arial" w:cs="Arial"/>
+          <w:sz w:val="24"/>
+          <w:szCs w:val="24"/>
+        </w:rPr>
+        <w:t>facturarlos. La factura debe asociarse a los cobros y guardar fecha de pago, usuario, monto total, se calcula impuesto del 2%, se debe mostrar el detalle de lo pagado.</w:t>
+      </w:r>
+    </w:p>
+    <w:p>
+      <w:pPr>
+        <w:spacing w:line="360" w:lineRule="auto"/>
+        <w:jc w:val="both"/>
+        <w:rPr>
+          <w:rFonts w:ascii="Arial" w:hAnsi="Arial" w:cs="Arial"/>
+          <w:sz w:val="24"/>
+          <w:szCs w:val="24"/>
+        </w:rPr>
+      </w:pPr>
+      <w:r>
+        <w:rPr>
+          <w:rFonts w:ascii="Arial" w:hAnsi="Arial" w:cs="Arial"/>
+          <w:sz w:val="24"/>
+          <w:szCs w:val="24"/>
+        </w:rPr>
+        <w:tab/>
+      </w:r>
+      <w:r>
+        <w:rPr>
+          <w:rFonts w:ascii="Arial" w:hAnsi="Arial" w:cs="Arial"/>
+          <w:sz w:val="24"/>
+          <w:szCs w:val="24"/>
+        </w:rPr>
+        <w:br w:type="page"/>
+      </w:r>
+    </w:p>
+    <w:p>
+      <w:pPr>
+        <w:spacing w:line="360" w:lineRule="auto"/>
+        <w:jc w:val="both"/>
+        <w:rPr>
+          <w:rFonts w:ascii="Arial" w:hAnsi="Arial" w:cs="Arial"/>
+          <w:b/>
+          <w:sz w:val="24"/>
+          <w:szCs w:val="24"/>
+        </w:rPr>
+      </w:pPr>
+      <w:r>
+        <w:rPr>
+          <w:rFonts w:ascii="Arial" w:hAnsi="Arial" w:cs="Arial"/>
+          <w:b/>
+          <w:sz w:val="24"/>
+          <w:szCs w:val="24"/>
+        </w:rPr>
+        <w:lastRenderedPageBreak/>
+        <w:t>Diseño del programa:</w:t>
+      </w:r>
+    </w:p>
+    <w:p>
+      <w:pPr>
+        <w:spacing w:line="120" w:lineRule="auto"/>
+        <w:ind w:firstLine="709"/>
+        <w:jc w:val="both"/>
+        <w:rPr>
+          <w:rFonts w:ascii="Arial" w:hAnsi="Arial" w:cs="Arial"/>
+          <w:b/>
+          <w:sz w:val="24"/>
+          <w:szCs w:val="24"/>
+        </w:rPr>
+      </w:pPr>
+    </w:p>
+    <w:p>
+      <w:pPr>
+        <w:spacing w:line="360" w:lineRule="auto"/>
+        <w:ind w:firstLine="708"/>
+        <w:jc w:val="both"/>
+        <w:rPr>
+          <w:rFonts w:ascii="Arial" w:hAnsi="Arial" w:cs="Arial"/>
+          <w:sz w:val="24"/>
+          <w:szCs w:val="24"/>
+        </w:rPr>
+      </w:pPr>
+      <w:r>
+        <w:rPr>
+          <w:rFonts w:ascii="Arial" w:hAnsi="Arial" w:cs="Arial"/>
+          <w:sz w:val="24"/>
+          <w:szCs w:val="24"/>
+        </w:rPr>
+        <w:t xml:space="preserve">Se optó por crear el diseño de la aplicación, en la parte del </w:t>
+      </w:r>
+      <w:proofErr w:type="spellStart"/>
+      <w:r>
+        <w:rPr>
+          <w:rFonts w:ascii="Arial" w:hAnsi="Arial" w:cs="Arial"/>
+          <w:sz w:val="24"/>
+          <w:szCs w:val="24"/>
+        </w:rPr>
+        <w:t>frontend</w:t>
+      </w:r>
+      <w:proofErr w:type="spellEnd"/>
+      <w:r>
+        <w:rPr>
+          <w:rFonts w:ascii="Arial" w:hAnsi="Arial" w:cs="Arial"/>
+          <w:sz w:val="24"/>
+          <w:szCs w:val="24"/>
+        </w:rPr>
+        <w:t xml:space="preserve">, </w:t>
+      </w:r>
+      <w:r>
+        <w:rPr>
+          <w:rFonts w:ascii="Arial" w:hAnsi="Arial" w:cs="Arial"/>
+          <w:sz w:val="24"/>
+          <w:szCs w:val="24"/>
+        </w:rPr>
+        <w:t xml:space="preserve">usando la aplicación </w:t>
+      </w:r>
+      <w:proofErr w:type="spellStart"/>
+      <w:r>
+        <w:rPr>
+          <w:rFonts w:ascii="Arial" w:hAnsi="Arial" w:cs="Arial"/>
+          <w:sz w:val="24"/>
+          <w:szCs w:val="24"/>
+        </w:rPr>
+        <w:t>React</w:t>
+      </w:r>
+      <w:proofErr w:type="spellEnd"/>
+      <w:r>
+        <w:rPr>
+          <w:rFonts w:ascii="Arial" w:hAnsi="Arial" w:cs="Arial"/>
+          <w:sz w:val="24"/>
+          <w:szCs w:val="24"/>
+        </w:rPr>
+        <w:t>, siendo esta una herramienta de Java Script diseñada para crear interfaces de usuario. Se eligió esta aplicación antes que las demás que cumplen la misma función, por su sencillez a la hora de trabajar y la cantidad de ayuda en internet para tener un buen manejo de la misma</w:t>
+      </w:r>
+      <w:r>
+        <w:rPr>
+          <w:rFonts w:ascii="Arial" w:hAnsi="Arial" w:cs="Arial"/>
+          <w:sz w:val="24"/>
+          <w:szCs w:val="24"/>
+        </w:rPr>
+        <w:t>.</w:t>
+      </w:r>
+    </w:p>
+    <w:p>
+      <w:pPr>
+        <w:spacing w:line="360" w:lineRule="auto"/>
+        <w:ind w:firstLine="708"/>
+        <w:jc w:val="both"/>
+        <w:rPr>
+          <w:rFonts w:ascii="Arial" w:hAnsi="Arial" w:cs="Arial"/>
+          <w:sz w:val="24"/>
+          <w:szCs w:val="24"/>
+        </w:rPr>
+      </w:pPr>
+      <w:r>
+        <w:rPr>
+          <w:rFonts w:ascii="Arial" w:hAnsi="Arial" w:cs="Arial"/>
+          <w:sz w:val="24"/>
+          <w:szCs w:val="24"/>
+        </w:rPr>
+        <w:t xml:space="preserve">Por otra parte, en la parte del </w:t>
+      </w:r>
+      <w:proofErr w:type="spellStart"/>
+      <w:r>
+        <w:rPr>
+          <w:rFonts w:ascii="Arial" w:hAnsi="Arial" w:cs="Arial"/>
+          <w:sz w:val="24"/>
+          <w:szCs w:val="24"/>
+        </w:rPr>
+        <w:t>backend</w:t>
+      </w:r>
+      <w:proofErr w:type="spellEnd"/>
+      <w:r>
+        <w:rPr>
+          <w:rFonts w:ascii="Arial" w:hAnsi="Arial" w:cs="Arial"/>
+          <w:sz w:val="24"/>
+          <w:szCs w:val="24"/>
+        </w:rPr>
+        <w:t xml:space="preserve">, se optó por usar ASP.NET CORE, específicamente usando el </w:t>
+      </w:r>
+      <w:proofErr w:type="spellStart"/>
+      <w:r>
+        <w:rPr>
+          <w:rFonts w:ascii="Arial" w:hAnsi="Arial" w:cs="Arial"/>
+          <w:sz w:val="24"/>
+          <w:szCs w:val="24"/>
+        </w:rPr>
+        <w:t>framework</w:t>
+      </w:r>
+      <w:proofErr w:type="spellEnd"/>
+      <w:r>
+        <w:rPr>
+          <w:rFonts w:ascii="Arial" w:hAnsi="Arial" w:cs="Arial"/>
+          <w:sz w:val="24"/>
+          <w:szCs w:val="24"/>
+        </w:rPr>
+        <w:t xml:space="preserve"> API, ya que esta herramienta permite construir el software de una aplicación dividiendo la composición en tres partes: modelo, vista y controlador. Esta ayuda en la organización de la aplicación en la parte del software, y facilita la conexión con otras aplicaciones, como por ejemplo </w:t>
+      </w:r>
+      <w:proofErr w:type="spellStart"/>
+      <w:r>
+        <w:rPr>
+          <w:rFonts w:ascii="Arial" w:hAnsi="Arial" w:cs="Arial"/>
+          <w:sz w:val="24"/>
+          <w:szCs w:val="24"/>
+        </w:rPr>
+        <w:t>React</w:t>
+      </w:r>
+      <w:proofErr w:type="spellEnd"/>
+      <w:r>
+        <w:rPr>
+          <w:rFonts w:ascii="Arial" w:hAnsi="Arial" w:cs="Arial"/>
+          <w:sz w:val="24"/>
+          <w:szCs w:val="24"/>
+        </w:rPr>
+        <w:t xml:space="preserve"> para la parte del </w:t>
+      </w:r>
+      <w:proofErr w:type="spellStart"/>
+      <w:r>
+        <w:rPr>
+          <w:rFonts w:ascii="Arial" w:hAnsi="Arial" w:cs="Arial"/>
+          <w:sz w:val="24"/>
+          <w:szCs w:val="24"/>
+        </w:rPr>
+        <w:t>frontend</w:t>
+      </w:r>
+      <w:proofErr w:type="spellEnd"/>
+      <w:r>
+        <w:rPr>
+          <w:rFonts w:ascii="Arial" w:hAnsi="Arial" w:cs="Arial"/>
+          <w:sz w:val="24"/>
+          <w:szCs w:val="24"/>
+        </w:rPr>
+        <w:t>.</w:t>
+      </w:r>
+    </w:p>
+    <w:p>
+      <w:pPr>
+        <w:spacing w:line="360" w:lineRule="auto"/>
+        <w:ind w:firstLine="708"/>
+        <w:jc w:val="both"/>
+        <w:rPr>
+          <w:rFonts w:ascii="Arial" w:hAnsi="Arial" w:cs="Arial"/>
+          <w:sz w:val="24"/>
+          <w:szCs w:val="24"/>
+        </w:rPr>
+      </w:pPr>
+      <w:r>
+        <w:rPr>
+          <w:rFonts w:ascii="Arial" w:hAnsi="Arial" w:cs="Arial"/>
+          <w:sz w:val="24"/>
+          <w:szCs w:val="24"/>
+        </w:rPr>
+        <w:t xml:space="preserve">En la parte de la base de datos, se utiliza MySQL, esto por la compatibilidad que tiene este gestor de bases de datos con el ASP.NET CORE y a su vez con </w:t>
+      </w:r>
+      <w:proofErr w:type="spellStart"/>
+      <w:r>
+        <w:rPr>
+          <w:rFonts w:ascii="Arial" w:hAnsi="Arial" w:cs="Arial"/>
+          <w:sz w:val="24"/>
+          <w:szCs w:val="24"/>
+        </w:rPr>
+        <w:t>React</w:t>
+      </w:r>
+      <w:proofErr w:type="spellEnd"/>
+      <w:r>
+        <w:rPr>
+          <w:rFonts w:ascii="Arial" w:hAnsi="Arial" w:cs="Arial"/>
+          <w:sz w:val="24"/>
+          <w:szCs w:val="24"/>
+        </w:rPr>
+        <w:t>. Además de su facilidad a la hora de crear bases de datos, consultas y funciones necesarias para la correcta funcionalidad del programa.</w:t>
+      </w:r>
+    </w:p>
+    <w:p>
+      <w:pPr>
+        <w:spacing w:line="360" w:lineRule="auto"/>
+        <w:jc w:val="both"/>
+        <w:rPr>
+          <w:rFonts w:ascii="Arial" w:hAnsi="Arial" w:cs="Arial"/>
+          <w:b/>
+          <w:sz w:val="24"/>
+          <w:szCs w:val="24"/>
+        </w:rPr>
+      </w:pPr>
+    </w:p>
+    <w:p>
+      <w:pPr>
+        <w:rPr>
+          <w:rFonts w:ascii="Arial" w:hAnsi="Arial" w:cs="Arial"/>
+          <w:b/>
+          <w:sz w:val="24"/>
+          <w:szCs w:val="24"/>
+        </w:rPr>
+      </w:pPr>
+      <w:r>
+        <w:rPr>
+          <w:rFonts w:ascii="Arial" w:hAnsi="Arial" w:cs="Arial"/>
+          <w:b/>
+          <w:sz w:val="24"/>
+          <w:szCs w:val="24"/>
+        </w:rPr>
+        <w:br w:type="page"/>
+      </w:r>
+    </w:p>
+    <w:p>
+      <w:pPr>
+        <w:spacing w:line="360" w:lineRule="auto"/>
+        <w:jc w:val="both"/>
+        <w:rPr>
+          <w:rFonts w:ascii="Arial" w:hAnsi="Arial" w:cs="Arial"/>
+          <w:b/>
+          <w:sz w:val="24"/>
+          <w:szCs w:val="24"/>
+        </w:rPr>
+      </w:pPr>
+      <w:r>
+        <w:rPr>
+          <w:noProof/>
+        </w:rPr>
+        <w:lastRenderedPageBreak/>
+        <w:drawing>
+          <wp:anchor distT="0" distB="0" distL="114300" distR="114300" simplePos="0" relativeHeight="251664384" behindDoc="1" locked="0" layoutInCell="1" allowOverlap="1">
+            <wp:simplePos x="0" y="0"/>
+            <wp:positionH relativeFrom="margin">
+              <wp:posOffset>-967872</wp:posOffset>
+            </wp:positionH>
+            <wp:positionV relativeFrom="paragraph">
+              <wp:posOffset>386080</wp:posOffset>
+            </wp:positionV>
+            <wp:extent cx="7633468" cy="5886450"/>
+            <wp:effectExtent l="0" t="0" r="5715" b="0"/>
+            <wp:wrapNone/>
+            <wp:docPr id="2" name="Imagen 2" descr="https://cdn.discordapp.com/attachments/887505544141750332/912904844220706876/Diagrama.png"/>
+            <wp:cNvGraphicFramePr>
+              <a:graphicFrameLocks xmlns:a="http://schemas.openxmlformats.org/drawingml/2006/main" noChangeAspect="1"/>
+            </wp:cNvGraphicFramePr>
+            <a:graphic xmlns:a="http://schemas.openxmlformats.org/drawingml/2006/main">
+              <a:graphicData uri="http://schemas.openxmlformats.org/drawingml/2006/picture">
+                <pic:pic xmlns:pic="http://schemas.openxmlformats.org/drawingml/2006/picture">
+                  <pic:nvPicPr>
+                    <pic:cNvPr id="0" name="Picture 1" descr="https://cdn.discordapp.com/attachments/887505544141750332/912904844220706876/Diagrama.png"/>
+                    <pic:cNvPicPr>
+                      <a:picLocks noChangeAspect="1" noChangeArrowheads="1"/>
+                    </pic:cNvPicPr>
+                  </pic:nvPicPr>
+                  <pic:blipFill>
+                    <a:blip r:embed="rId11">
+                      <a:extLst>
+                        <a:ext uri="{28A0092B-C50C-407E-A947-70E740481C1C}">
+                          <a14:useLocalDpi xmlns:a14="http://schemas.microsoft.com/office/drawing/2010/main" val="0"/>
+                        </a:ext>
+                      </a:extLst>
+                    </a:blip>
+                    <a:srcRect/>
+                    <a:stretch>
+                      <a:fillRect/>
+                    </a:stretch>
+                  </pic:blipFill>
+                  <pic:spPr bwMode="auto">
+                    <a:xfrm>
+                      <a:off x="0" y="0"/>
+                      <a:ext cx="7641565" cy="5892694"/>
+                    </a:xfrm>
+                    <a:prstGeom prst="rect">
+                      <a:avLst/>
+                    </a:prstGeom>
+                    <a:noFill/>
+                    <a:ln>
+                      <a:noFill/>
+                    </a:ln>
+                  </pic:spPr>
+                </pic:pic>
+              </a:graphicData>
+            </a:graphic>
+            <wp14:sizeRelH relativeFrom="margin">
+              <wp14:pctWidth>0</wp14:pctWidth>
+            </wp14:sizeRelH>
+            <wp14:sizeRelV relativeFrom="margin">
+              <wp14:pctHeight>0</wp14:pctHeight>
+            </wp14:sizeRelV>
+          </wp:anchor>
+        </w:drawing>
+      </w:r>
+      <w:r>
+        <w:rPr>
+          <w:rFonts w:ascii="Arial" w:hAnsi="Arial" w:cs="Arial"/>
+          <w:b/>
+          <w:sz w:val="24"/>
+          <w:szCs w:val="24"/>
+        </w:rPr>
+        <w:t>Diseño del diagrama relacional:</w:t>
+      </w:r>
+    </w:p>
+    <w:p>
+      <w:pPr>
+        <w:spacing w:line="360" w:lineRule="auto"/>
+        <w:jc w:val="both"/>
+        <w:rPr>
+          <w:rFonts w:ascii="Arial" w:hAnsi="Arial" w:cs="Arial"/>
+          <w:b/>
+          <w:sz w:val="24"/>
+          <w:szCs w:val="24"/>
+        </w:rPr>
+      </w:pPr>
+    </w:p>
+    <w:p>
+      <w:pPr>
         <w:jc w:val="center"/>
         <w:rPr>
           <w:rFonts w:ascii="Arial" w:hAnsi="Arial" w:cs="Arial"/>
@@ -2480,6 +2638,7 @@
           <w:b/>
           <w:sz w:val="24"/>
           <w:szCs w:val="24"/>
+          <w:lang w:val="en-US"/>
         </w:rPr>
       </w:pPr>
       <w:proofErr w:type="spellStart"/>
@@ -2490,6 +2649,7 @@
           <w:b/>
           <w:sz w:val="24"/>
           <w:szCs w:val="24"/>
+          <w:lang w:val="en-US"/>
         </w:rPr>
         <w:t>Microsoft.EntityFrameworkCore.SqlServer</w:t>
       </w:r>
@@ -2501,25 +2661,19 @@
           <w:b/>
           <w:sz w:val="24"/>
           <w:szCs w:val="24"/>
+          <w:lang w:val="en-US"/>
         </w:rPr>
         <w:t xml:space="preserve">: </w:t>
       </w:r>
-      <w:r>
-        <w:rPr>
-          <w:rFonts w:ascii="Arial" w:hAnsi="Arial" w:cs="Arial"/>
-          <w:sz w:val="24"/>
-          <w:szCs w:val="24"/>
-        </w:rPr>
-        <w:t xml:space="preserve">Permite usar </w:t>
-      </w:r>
       <w:proofErr w:type="spellStart"/>
       <w:r>
         <w:rPr>
           <w:rFonts w:ascii="Arial" w:hAnsi="Arial" w:cs="Arial"/>
           <w:sz w:val="24"/>
           <w:szCs w:val="24"/>
-        </w:rPr>
-        <w:t>Entity</w:t>
+          <w:lang w:val="en-US"/>
+        </w:rPr>
+        <w:t>Permite</w:t>
       </w:r>
       <w:proofErr w:type="spellEnd"/>
       <w:r>
@@ -2527,8 +2681,29 @@
           <w:rFonts w:ascii="Arial" w:hAnsi="Arial" w:cs="Arial"/>
           <w:sz w:val="24"/>
           <w:szCs w:val="24"/>
-        </w:rPr>
-        <w:t xml:space="preserve"> Framework Core con Microsoft SQL Server.</w:t>
+          <w:lang w:val="en-US"/>
+        </w:rPr>
+        <w:t xml:space="preserve"> </w:t>
+      </w:r>
+      <w:proofErr w:type="spellStart"/>
+      <w:r>
+        <w:rPr>
+          <w:rFonts w:ascii="Arial" w:hAnsi="Arial" w:cs="Arial"/>
+          <w:sz w:val="24"/>
+          <w:szCs w:val="24"/>
+          <w:lang w:val="en-US"/>
+        </w:rPr>
+        <w:t>usar</w:t>
+      </w:r>
+      <w:proofErr w:type="spellEnd"/>
+      <w:r>
+        <w:rPr>
+          <w:rFonts w:ascii="Arial" w:hAnsi="Arial" w:cs="Arial"/>
+          <w:sz w:val="24"/>
+          <w:szCs w:val="24"/>
+          <w:lang w:val="en-US"/>
+        </w:rPr>
+        <w:t xml:space="preserve"> Entity Framework Core con Microsoft SQL Server.</w:t>
       </w:r>
     </w:p>
     <w:p>
@@ -2539,6 +2714,7 @@
           <w:b/>
           <w:sz w:val="24"/>
           <w:szCs w:val="24"/>
+          <w:lang w:val="en-US"/>
         </w:rPr>
       </w:pPr>
     </w:p>
@@ -2551,6 +2727,7 @@
           <w:b/>
           <w:sz w:val="24"/>
           <w:szCs w:val="24"/>
+          <w:lang w:val="en-US"/>
         </w:rPr>
       </w:pPr>
     </w:p>
@@ -2563,6 +2740,7 @@
           <w:b/>
           <w:sz w:val="24"/>
           <w:szCs w:val="24"/>
+          <w:lang w:val="en-US"/>
         </w:rPr>
       </w:pPr>
     </w:p>
@@ -3238,8 +3416,6 @@
           <w:szCs w:val="24"/>
         </w:rPr>
       </w:pPr>
-      <w:bookmarkStart w:id="0" w:name="_GoBack"/>
-      <w:bookmarkEnd w:id="0"/>
     </w:p>
     <w:sectPr>
       <w:pgSz w:w="12240" w:h="15840"/>

</xml_diff>